<commit_message>
Adaptation to new api changes. Code refactoring
</commit_message>
<xml_diff>
--- a/documentation/Документация.docx
+++ b/documentation/Документация.docx
@@ -1337,10 +1337,10 @@
           <w:lang w:val="en-US"/>
         </w:rPr>
         <w:drawing xmlns:mc="http://schemas.openxmlformats.org/markup-compatibility/2006">
-          <wp:inline>
+          <wp:inline distT="0" distB="0" distL="0" distR="0">
             <wp:extent cx="3904615" cy="1452880"/>
             <wp:effectExtent l="0" t="0" r="0" b="0"/>
-            <wp:docPr id="202" name="Picture 202"/>
+            <wp:docPr id="262" name="Picture 202"/>
             <wp:cNvGraphicFramePr>
               <a:graphicFrameLocks xmlns:a="http://schemas.openxmlformats.org/drawingml/2006/main" noChangeAspect="1"/>
             </wp:cNvGraphicFramePr>
@@ -1348,13 +1348,13 @@
               <a:graphicData uri="http://schemas.openxmlformats.org/drawingml/2006/picture">
                 <pic:pic xmlns:pic="http://schemas.openxmlformats.org/drawingml/2006/picture">
                   <pic:nvPicPr>
-                    <pic:cNvPr id="7" name=""/>
+                    <pic:cNvPr id="217" name="Picture 202"/>
                     <pic:cNvPicPr>
                       <a:picLocks noGrp="0" noSelect="0" noChangeAspect="1" noMove="0"/>
                     </pic:cNvPicPr>
                   </pic:nvPicPr>
                   <pic:blipFill>
-                    <a:blip r:embed="rId207"/>
+                    <a:blip r:embed="rId267"/>
                     <a:srcRect/>
                     <a:stretch>
                       <a:fillRect/>
@@ -1834,7 +1834,7 @@
           <wp:inline distT="0" distB="0" distL="0" distR="0">
             <wp:extent cx="5731510" cy="1745615"/>
             <wp:effectExtent l="0" t="0" r="0" b="0"/>
-            <wp:docPr id="203" name="Picture 1"/>
+            <wp:docPr id="263" name="Picture 1"/>
             <wp:cNvGraphicFramePr>
               <a:graphicFrameLocks xmlns:a="http://schemas.openxmlformats.org/drawingml/2006/main" noChangeAspect="1"/>
             </wp:cNvGraphicFramePr>
@@ -1842,13 +1842,13 @@
               <a:graphicData uri="http://schemas.openxmlformats.org/drawingml/2006/picture">
                 <pic:pic xmlns:pic="http://schemas.openxmlformats.org/drawingml/2006/picture">
                   <pic:nvPicPr>
-                    <pic:cNvPr id="1" name="Picture 1"/>
+                    <pic:cNvPr id="218" name="Picture 1"/>
                     <pic:cNvPicPr>
                       <a:picLocks noGrp="0" noSelect="0" noChangeAspect="1" noMove="0"/>
                     </pic:cNvPicPr>
                   </pic:nvPicPr>
                   <pic:blipFill>
-                    <a:blip r:embed="rId208"/>
+                    <a:blip r:embed="rId268"/>
                     <a:srcRect/>
                     <a:stretch>
                       <a:fillRect/>
@@ -2240,7 +2240,7 @@
     <w:p>
       <w:pPr>
         <w:bidi w:val="off"/>
-        <w:ind w:left="0" w:right="0" w:firstLine="0"/>
+        <w:ind w:left="0" w:right="0" w:firstLine="720"/>
         <w:rPr>
           <w:b w:val="off"/>
           <w:bCs w:val="off"/>
@@ -2264,10 +2264,10 @@
           <w:lang w:val="en-US"/>
         </w:rPr>
         <w:drawing xmlns:mc="http://schemas.openxmlformats.org/markup-compatibility/2006">
-          <wp:inline>
-            <wp:extent cx="5731510" cy="2338705"/>
+          <wp:inline distT="0" distB="0" distL="0" distR="0">
+            <wp:extent cx="4473575" cy="1824990"/>
             <wp:effectExtent l="0" t="0" r="0" b="0"/>
-            <wp:docPr id="204" name="Picture 204"/>
+            <wp:docPr id="264" name="Picture 204"/>
             <wp:cNvGraphicFramePr>
               <a:graphicFrameLocks xmlns:a="http://schemas.openxmlformats.org/drawingml/2006/main" noChangeAspect="1"/>
             </wp:cNvGraphicFramePr>
@@ -2275,13 +2275,13 @@
               <a:graphicData uri="http://schemas.openxmlformats.org/drawingml/2006/picture">
                 <pic:pic xmlns:pic="http://schemas.openxmlformats.org/drawingml/2006/picture">
                   <pic:nvPicPr>
-                    <pic:cNvPr id="8" name=""/>
+                    <pic:cNvPr id="219" name="Picture 204"/>
                     <pic:cNvPicPr>
                       <a:picLocks noGrp="0" noSelect="0" noChangeAspect="1" noMove="0"/>
                     </pic:cNvPicPr>
                   </pic:nvPicPr>
                   <pic:blipFill>
-                    <a:blip r:embed="rId209"/>
+                    <a:blip r:embed="rId269"/>
                     <a:srcRect/>
                     <a:stretch>
                       <a:fillRect/>
@@ -2290,7 +2290,7 @@
                   <pic:spPr>
                     <a:xfrm>
                       <a:off x="0" y="0"/>
-                      <a:ext cx="5731510" cy="2338705"/>
+                      <a:ext cx="4473575" cy="1824990"/>
                     </a:xfrm>
                     <a:prstGeom prst="rect">
                       <a:avLst/>
@@ -2491,6 +2491,20 @@
         </w:rPr>
         <w:t>MySQL AB</w:t>
       </w:r>
+    </w:p>
+    <w:p>
+      <w:pPr>
+        <w:bidi w:val="off"/>
+        <w:ind w:firstLine="720"/>
+        <w:rPr>
+          <w:b w:val="off"/>
+          <w:bCs w:val="off"/>
+          <w:color w:val="000000" w:themeColor="dk1"/>
+          <w:sz w:val="24"/>
+          <w:szCs w:val="24"/>
+          <w:lang w:val="en-GB"/>
+        </w:rPr>
+      </w:pPr>
       <w:r>
         <w:rPr>
           <w:b w:val="off"/>
@@ -2502,9 +2516,9 @@
         </w:rPr>
         <w:drawing xmlns:mc="http://schemas.openxmlformats.org/markup-compatibility/2006">
           <wp:inline distT="0" distB="0" distL="0" distR="0">
-            <wp:extent cx="5731510" cy="3224530"/>
+            <wp:extent cx="4749800" cy="2500630"/>
             <wp:effectExtent l="0" t="0" r="0" b="0"/>
-            <wp:docPr id="205" name="Picture 121"/>
+            <wp:docPr id="265" name="Picture 121"/>
             <wp:cNvGraphicFramePr>
               <a:graphicFrameLocks xmlns:a="http://schemas.openxmlformats.org/drawingml/2006/main" noChangeAspect="1"/>
             </wp:cNvGraphicFramePr>
@@ -2512,13 +2526,13 @@
               <a:graphicData uri="http://schemas.openxmlformats.org/drawingml/2006/picture">
                 <pic:pic xmlns:pic="http://schemas.openxmlformats.org/drawingml/2006/picture">
                   <pic:nvPicPr>
-                    <pic:cNvPr id="121" name="Picture 121"/>
+                    <pic:cNvPr id="220" name="Picture 121"/>
                     <pic:cNvPicPr>
                       <a:picLocks noGrp="0" noSelect="0" noChangeAspect="1" noMove="0"/>
                     </pic:cNvPicPr>
                   </pic:nvPicPr>
                   <pic:blipFill>
-                    <a:blip r:embed="rId210"/>
+                    <a:blip r:embed="rId270"/>
                     <a:srcRect/>
                     <a:stretch>
                       <a:fillRect/>
@@ -2527,7 +2541,7 @@
                   <pic:spPr>
                     <a:xfrm>
                       <a:off x="0" y="0"/>
-                      <a:ext cx="5731510" cy="3224530"/>
+                      <a:ext cx="4749800" cy="2500630"/>
                     </a:xfrm>
                     <a:prstGeom prst="rect">
                       <a:avLst/>
@@ -3104,7 +3118,7 @@
           <wp:inline distT="0" distB="0" distL="0" distR="0">
             <wp:extent cx="3933825" cy="1076325"/>
             <wp:effectExtent l="0" t="0" r="0" b="0"/>
-            <wp:docPr id="206" name="Picture 122"/>
+            <wp:docPr id="266" name="Picture 122"/>
             <wp:cNvGraphicFramePr>
               <a:graphicFrameLocks xmlns:a="http://schemas.openxmlformats.org/drawingml/2006/main" noChangeAspect="1"/>
             </wp:cNvGraphicFramePr>
@@ -3112,13 +3126,13 @@
               <a:graphicData uri="http://schemas.openxmlformats.org/drawingml/2006/picture">
                 <pic:pic xmlns:pic="http://schemas.openxmlformats.org/drawingml/2006/picture">
                   <pic:nvPicPr>
-                    <pic:cNvPr id="122" name="Picture 122"/>
+                    <pic:cNvPr id="221" name="Picture 122"/>
                     <pic:cNvPicPr>
                       <a:picLocks noGrp="0" noSelect="0" noChangeAspect="1" noMove="0"/>
                     </pic:cNvPicPr>
                   </pic:nvPicPr>
                   <pic:blipFill>
-                    <a:blip r:embed="rId211"/>
+                    <a:blip r:embed="rId271"/>
                     <a:srcRect/>
                     <a:stretch>
                       <a:fillRect/>
@@ -3415,6 +3429,449 @@
     </w:p>
     <w:p>
       <w:pPr>
+        <w:bidi w:val="off"/>
+        <w:rPr>
+          <w:b w:val="off"/>
+          <w:bCs w:val="off"/>
+          <w:color w:val="000000" w:themeColor="dk1"/>
+          <w:sz w:val="24"/>
+          <w:szCs w:val="24"/>
+          <w:lang w:val="en-GB"/>
+        </w:rPr>
+      </w:pPr>
+    </w:p>
+    <w:p>
+      <w:pPr>
+        <w:bidi w:val="off"/>
+        <w:rPr>
+          <w:b w:val="off"/>
+          <w:bCs w:val="off"/>
+          <w:color w:val="000000" w:themeColor="dk1"/>
+          <w:sz w:val="24"/>
+          <w:szCs w:val="24"/>
+          <w:lang w:val="en-GB"/>
+        </w:rPr>
+      </w:pPr>
+      <w:r>
+        <w:rPr>
+          <w:b w:val="off"/>
+          <w:bCs w:val="off"/>
+          <w:color w:val="0070c0"/>
+          <w:sz w:val="24"/>
+          <w:szCs w:val="24"/>
+          <w:lang w:val="en-GB"/>
+        </w:rPr>
+        <w:t>3.5 Azure web-services</w:t>
+      </w:r>
+    </w:p>
+    <w:p>
+      <w:pPr>
+        <w:bidi w:val="off"/>
+        <w:rPr>
+          <w:b w:val="off"/>
+          <w:bCs w:val="off"/>
+          <w:color w:val="000000" w:themeColor="dk1"/>
+          <w:sz w:val="24"/>
+          <w:szCs w:val="24"/>
+          <w:lang w:val="bg-BG"/>
+        </w:rPr>
+      </w:pPr>
+      <w:r>
+        <w:rPr>
+          <w:b w:val="off"/>
+          <w:bCs w:val="off"/>
+          <w:color w:val="000000" w:themeColor="dk1"/>
+          <w:sz w:val="24"/>
+          <w:szCs w:val="24"/>
+          <w:lang w:val="en-GB"/>
+        </w:rPr>
+        <w:t xml:space="preserve">Azure web-services </w:t>
+      </w:r>
+      <w:r>
+        <w:rPr>
+          <w:b w:val="off"/>
+          <w:bCs w:val="off"/>
+          <w:color w:val="000000" w:themeColor="dk1"/>
+          <w:sz w:val="24"/>
+          <w:szCs w:val="24"/>
+          <w:lang w:val="bg-BG"/>
+        </w:rPr>
+        <w:t xml:space="preserve">представлява напълно управляема </w:t>
+      </w:r>
+      <w:r>
+        <w:rPr>
+          <w:b w:val="off"/>
+          <w:bCs w:val="off"/>
+          <w:color w:val="000000" w:themeColor="dk1"/>
+          <w:sz w:val="24"/>
+          <w:szCs w:val="24"/>
+          <w:lang w:val="en-US"/>
+        </w:rPr>
+        <w:t>web-</w:t>
+      </w:r>
+      <w:r>
+        <w:rPr>
+          <w:b w:val="off"/>
+          <w:bCs w:val="off"/>
+          <w:color w:val="000000" w:themeColor="dk1"/>
+          <w:sz w:val="24"/>
+          <w:szCs w:val="24"/>
+          <w:lang w:val="bg-BG"/>
+        </w:rPr>
+        <w:t>хостинг услуга за изграждане на уеб-приложения.</w:t>
+      </w:r>
+    </w:p>
+    <w:p>
+      <w:pPr>
+        <w:bidi w:val="off"/>
+        <w:rPr>
+          <w:b w:val="off"/>
+          <w:bCs w:val="off"/>
+          <w:color w:val="000000" w:themeColor="dk1"/>
+          <w:sz w:val="24"/>
+          <w:szCs w:val="24"/>
+          <w:lang w:val="en-US"/>
+        </w:rPr>
+      </w:pPr>
+      <w:r>
+        <w:rPr>
+          <w:b w:val="off"/>
+          <w:bCs w:val="off"/>
+          <w:color w:val="0070c0"/>
+          <w:sz w:val="24"/>
+          <w:szCs w:val="24"/>
+          <w:lang w:val="bg-BG"/>
+        </w:rPr>
+        <w:t xml:space="preserve">3.5.1. </w:t>
+      </w:r>
+      <w:r>
+        <w:rPr>
+          <w:b w:val="off"/>
+          <w:bCs w:val="off"/>
+          <w:color w:val="0070c0"/>
+          <w:sz w:val="24"/>
+          <w:szCs w:val="24"/>
+          <w:lang w:val="en-US"/>
+        </w:rPr>
+        <w:t>Azure Database for MySQL</w:t>
+      </w:r>
+    </w:p>
+    <w:p>
+      <w:pPr>
+        <w:bidi w:val="off"/>
+        <w:rPr>
+          <w:b w:val="off"/>
+          <w:bCs w:val="off"/>
+          <w:color w:val="000000" w:themeColor="dk1"/>
+          <w:sz w:val="24"/>
+          <w:szCs w:val="24"/>
+          <w:lang w:val="bg-BG"/>
+        </w:rPr>
+      </w:pPr>
+      <w:r>
+        <w:rPr>
+          <w:b w:val="off"/>
+          <w:bCs w:val="off"/>
+          <w:color w:val="000000" w:themeColor="dk1"/>
+          <w:sz w:val="24"/>
+          <w:szCs w:val="24"/>
+          <w:lang w:val="bg-BG"/>
+        </w:rPr>
+        <w:t xml:space="preserve">Представлява </w:t>
+      </w:r>
+      <w:r>
+        <w:rPr>
+          <w:b w:val="off"/>
+          <w:bCs w:val="off"/>
+          <w:color w:val="000000" w:themeColor="dk1"/>
+          <w:sz w:val="24"/>
+          <w:szCs w:val="24"/>
+          <w:lang w:val="bg-BG"/>
+        </w:rPr>
+        <w:t xml:space="preserve">услуга </w:t>
+      </w:r>
+      <w:r>
+        <w:rPr>
+          <w:b w:val="off"/>
+          <w:bCs w:val="off"/>
+          <w:color w:val="000000" w:themeColor="dk1"/>
+          <w:sz w:val="24"/>
+          <w:szCs w:val="24"/>
+          <w:lang w:val="bg-BG"/>
+        </w:rPr>
+        <w:t xml:space="preserve">за управление на </w:t>
+      </w:r>
+      <w:r>
+        <w:rPr>
+          <w:b w:val="off"/>
+          <w:bCs w:val="off"/>
+          <w:color w:val="000000" w:themeColor="dk1"/>
+          <w:sz w:val="24"/>
+          <w:szCs w:val="24"/>
+          <w:lang w:val="en-US"/>
+        </w:rPr>
+        <w:t xml:space="preserve">MySQL </w:t>
+      </w:r>
+      <w:r>
+        <w:rPr>
+          <w:b w:val="off"/>
+          <w:bCs w:val="off"/>
+          <w:color w:val="000000" w:themeColor="dk1"/>
+          <w:sz w:val="24"/>
+          <w:szCs w:val="24"/>
+          <w:lang w:val="bg-BG"/>
+        </w:rPr>
+        <w:t xml:space="preserve">релационна база от данни. Услугата поддържа защита на данните чрез автоматизиран </w:t>
+      </w:r>
+      <w:r>
+        <w:rPr>
+          <w:b w:val="off"/>
+          <w:bCs w:val="off"/>
+          <w:color w:val="000000" w:themeColor="dk1"/>
+          <w:sz w:val="24"/>
+          <w:szCs w:val="24"/>
+          <w:lang w:val="en-US"/>
+        </w:rPr>
+        <w:t xml:space="preserve">backup </w:t>
+      </w:r>
+      <w:r>
+        <w:rPr>
+          <w:b w:val="off"/>
+          <w:bCs w:val="off"/>
+          <w:color w:val="000000" w:themeColor="dk1"/>
+          <w:sz w:val="24"/>
+          <w:szCs w:val="24"/>
+          <w:lang w:val="bg-BG"/>
+        </w:rPr>
+        <w:t>и време за възстановяване от 35 дни, както и автоматизирано управление на операционната система и базата данни</w:t>
+      </w:r>
+      <w:r>
+        <w:rPr>
+          <w:b w:val="off"/>
+          <w:bCs w:val="off"/>
+          <w:color w:val="000000" w:themeColor="dk1"/>
+          <w:sz w:val="24"/>
+          <w:szCs w:val="24"/>
+          <w:lang w:val="en-US"/>
+        </w:rPr>
+        <w:t xml:space="preserve">. </w:t>
+      </w:r>
+      <w:r>
+        <w:rPr>
+          <w:b w:val="off"/>
+          <w:bCs w:val="off"/>
+          <w:color w:val="000000" w:themeColor="dk1"/>
+          <w:sz w:val="24"/>
+          <w:szCs w:val="24"/>
+          <w:lang w:val="en-US"/>
+        </w:rPr>
+        <w:t xml:space="preserve"> </w:t>
+      </w:r>
+      <w:r>
+        <w:rPr>
+          <w:b w:val="off"/>
+          <w:bCs w:val="off"/>
+          <w:color w:val="000000" w:themeColor="dk1"/>
+          <w:sz w:val="24"/>
+          <w:szCs w:val="24"/>
+          <w:lang w:val="en-US"/>
+        </w:rPr>
+        <w:t xml:space="preserve"> </w:t>
+      </w:r>
+      <w:r>
+        <w:rPr>
+          <w:b w:val="off"/>
+          <w:bCs w:val="off"/>
+          <w:color w:val="000000" w:themeColor="dk1"/>
+          <w:sz w:val="24"/>
+          <w:szCs w:val="24"/>
+          <w:lang w:val="bg-BG"/>
+        </w:rPr>
+        <w:t>Услугата предоставя цялостно управление</w:t>
+      </w:r>
+      <w:r>
+        <w:rPr>
+          <w:b w:val="off"/>
+          <w:bCs w:val="off"/>
+          <w:color w:val="000000" w:themeColor="dk1"/>
+          <w:sz w:val="24"/>
+          <w:szCs w:val="24"/>
+          <w:lang w:val="bg-BG"/>
+        </w:rPr>
+        <w:t xml:space="preserve"> на базата данни. Двата режима, в които може да работи услугата са:</w:t>
+      </w:r>
+    </w:p>
+    <w:p>
+      <w:pPr>
+        <w:numPr>
+          <w:ilvl w:val="0"/>
+          <w:numId w:val="14"/>
+        </w:numPr>
+        <w:bidi w:val="off"/>
+        <w:rPr>
+          <w:b w:val="off"/>
+          <w:bCs w:val="off"/>
+          <w:color w:val="000000" w:themeColor="dk1"/>
+          <w:sz w:val="24"/>
+          <w:szCs w:val="24"/>
+          <w:lang w:val="en-US"/>
+        </w:rPr>
+      </w:pPr>
+      <w:r>
+        <w:rPr>
+          <w:b w:val="off"/>
+          <w:bCs w:val="off"/>
+          <w:color w:val="000000" w:themeColor="dk1"/>
+          <w:sz w:val="24"/>
+          <w:szCs w:val="24"/>
+          <w:lang w:val="en-US"/>
+        </w:rPr>
+        <w:t xml:space="preserve">Single server: </w:t>
+      </w:r>
+      <w:r>
+        <w:rPr>
+          <w:b w:val="off"/>
+          <w:bCs w:val="off"/>
+          <w:color w:val="000000" w:themeColor="dk1"/>
+          <w:sz w:val="24"/>
+          <w:szCs w:val="24"/>
+          <w:lang w:val="bg-BG"/>
+        </w:rPr>
+        <w:t xml:space="preserve">сървър, с минимални изисквания. Създаден е с цел да може да се поеме по-голямата част от управлението на базата от данни. Поддържа версии на </w:t>
+      </w:r>
+      <w:r>
+        <w:rPr>
+          <w:b w:val="off"/>
+          <w:bCs w:val="off"/>
+          <w:color w:val="000000" w:themeColor="dk1"/>
+          <w:sz w:val="24"/>
+          <w:szCs w:val="24"/>
+          <w:lang w:val="en-US"/>
+        </w:rPr>
+        <w:t xml:space="preserve">MySQL: 5.6, 5.7, 6.0. </w:t>
+      </w:r>
+      <w:r>
+        <w:rPr>
+          <w:b w:val="off"/>
+          <w:bCs w:val="off"/>
+          <w:color w:val="000000" w:themeColor="dk1"/>
+          <w:sz w:val="24"/>
+          <w:szCs w:val="24"/>
+          <w:lang w:val="bg-BG"/>
+        </w:rPr>
+        <w:t xml:space="preserve">Подходящ е при </w:t>
+      </w:r>
+      <w:r>
+        <w:rPr>
+          <w:b w:val="off"/>
+          <w:bCs w:val="off"/>
+          <w:color w:val="000000" w:themeColor="dk1"/>
+          <w:sz w:val="24"/>
+          <w:szCs w:val="24"/>
+          <w:lang w:val="en-US"/>
+        </w:rPr>
+        <w:t xml:space="preserve"> </w:t>
+      </w:r>
+    </w:p>
+    <w:p>
+      <w:pPr>
+        <w:numPr>
+          <w:ilvl w:val="0"/>
+          <w:numId w:val="14"/>
+        </w:numPr>
+        <w:bidi w:val="off"/>
+        <w:rPr>
+          <w:b w:val="off"/>
+          <w:bCs w:val="off"/>
+          <w:color w:val="000000" w:themeColor="dk1"/>
+          <w:sz w:val="24"/>
+          <w:szCs w:val="24"/>
+          <w:lang w:val="en-GB"/>
+        </w:rPr>
+      </w:pPr>
+      <w:r>
+        <w:rPr>
+          <w:b w:val="off"/>
+          <w:bCs w:val="off"/>
+          <w:color w:val="000000" w:themeColor="dk1"/>
+          <w:sz w:val="24"/>
+          <w:szCs w:val="24"/>
+          <w:lang w:val="en-US"/>
+        </w:rPr>
+        <w:t xml:space="preserve">Flexible server: </w:t>
+      </w:r>
+      <w:r>
+        <w:rPr>
+          <w:b w:val="off"/>
+          <w:bCs w:val="off"/>
+          <w:color w:val="000000" w:themeColor="dk1"/>
+          <w:sz w:val="24"/>
+          <w:szCs w:val="24"/>
+          <w:lang w:val="bg-BG"/>
+        </w:rPr>
+        <w:t>сървър, с чиято помощ се осигурява по-</w:t>
+      </w:r>
+      <w:r>
+        <w:rPr>
+          <w:b w:val="off"/>
+          <w:bCs w:val="off"/>
+          <w:color w:val="000000" w:themeColor="dk1"/>
+          <w:sz w:val="24"/>
+          <w:szCs w:val="24"/>
+          <w:lang w:val="bg-BG"/>
+        </w:rPr>
+        <w:t>стриктен</w:t>
+      </w:r>
+      <w:r>
+        <w:rPr>
+          <w:b w:val="off"/>
+          <w:bCs w:val="off"/>
+          <w:color w:val="000000" w:themeColor="dk1"/>
+          <w:sz w:val="24"/>
+          <w:szCs w:val="24"/>
+          <w:lang w:val="bg-BG"/>
+        </w:rPr>
+        <w:t xml:space="preserve"> контрол върху управлението на базата от данни и конфигурационните настройки.   </w:t>
+      </w:r>
+      <w:r>
+        <w:rPr>
+          <w:b w:val="off"/>
+          <w:bCs w:val="off"/>
+          <w:color w:val="000000" w:themeColor="dk1"/>
+          <w:sz w:val="24"/>
+          <w:szCs w:val="24"/>
+          <w:lang w:val="bg-BG"/>
+        </w:rPr>
+        <w:t xml:space="preserve">  </w:t>
+      </w:r>
+      <w:r>
+        <w:rPr>
+          <w:b w:val="off"/>
+          <w:bCs w:val="off"/>
+          <w:color w:val="000000" w:themeColor="dk1"/>
+          <w:sz w:val="24"/>
+          <w:szCs w:val="24"/>
+          <w:lang w:val="en-US"/>
+        </w:rPr>
+        <w:t xml:space="preserve">  </w:t>
+      </w:r>
+    </w:p>
+    <w:p>
+      <w:pPr>
+        <w:bidi w:val="off"/>
+        <w:ind w:left="0" w:right="0" w:firstLine="0"/>
+        <w:rPr>
+          <w:b w:val="off"/>
+          <w:bCs w:val="off"/>
+          <w:color w:val="000000" w:themeColor="dk1"/>
+          <w:sz w:val="24"/>
+          <w:szCs w:val="24"/>
+          <w:lang w:val="en-GB"/>
+        </w:rPr>
+      </w:pPr>
+    </w:p>
+    <w:p>
+      <w:pPr>
         <w:rPr>
           <w:color w:val="000000" w:themeColor="dk1"/>
           <w:sz w:val="24"/>
@@ -3867,7 +4324,7 @@
           <wp:inline distT="0" distB="0" distL="0" distR="0">
             <wp:extent cx="5731510" cy="3303270"/>
             <wp:effectExtent l="0" t="0" r="0" b="0"/>
-            <wp:docPr id="207" name="Picture 1"/>
+            <wp:docPr id="267" name="Picture 1"/>
             <wp:cNvGraphicFramePr>
               <a:graphicFrameLocks xmlns:a="http://schemas.openxmlformats.org/drawingml/2006/main" noChangeAspect="1"/>
             </wp:cNvGraphicFramePr>
@@ -3875,13 +4332,13 @@
               <a:graphicData uri="http://schemas.openxmlformats.org/drawingml/2006/picture">
                 <pic:pic xmlns:pic="http://schemas.openxmlformats.org/drawingml/2006/picture">
                   <pic:nvPicPr>
-                    <pic:cNvPr id="123" name="Picture 1"/>
+                    <pic:cNvPr id="222" name="Picture 1"/>
                     <pic:cNvPicPr>
                       <a:picLocks noGrp="0" noSelect="0" noChangeAspect="1" noMove="0"/>
                     </pic:cNvPicPr>
                   </pic:nvPicPr>
                   <pic:blipFill>
-                    <a:blip r:embed="rId212"/>
+                    <a:blip r:embed="rId272"/>
                     <a:srcRect/>
                     <a:stretch>
                       <a:fillRect/>
@@ -4261,7 +4718,7 @@
           <wp:inline distT="0" distB="0" distL="0" distR="0">
             <wp:extent cx="5731510" cy="3903345"/>
             <wp:effectExtent l="0" t="0" r="0" b="0"/>
-            <wp:docPr id="208" name="Picture 2"/>
+            <wp:docPr id="268" name="Picture 2"/>
             <wp:cNvGraphicFramePr>
               <a:graphicFrameLocks xmlns:a="http://schemas.openxmlformats.org/drawingml/2006/main" noChangeAspect="1"/>
             </wp:cNvGraphicFramePr>
@@ -4269,13 +4726,13 @@
               <a:graphicData uri="http://schemas.openxmlformats.org/drawingml/2006/picture">
                 <pic:pic xmlns:pic="http://schemas.openxmlformats.org/drawingml/2006/picture">
                   <pic:nvPicPr>
-                    <pic:cNvPr id="124" name="Picture 2"/>
+                    <pic:cNvPr id="223" name="Picture 2"/>
                     <pic:cNvPicPr>
                       <a:picLocks noGrp="0" noSelect="0" noChangeAspect="1" noMove="0"/>
                     </pic:cNvPicPr>
                   </pic:nvPicPr>
                   <pic:blipFill>
-                    <a:blip r:embed="rId213"/>
+                    <a:blip r:embed="rId273"/>
                     <a:srcRect/>
                     <a:stretch>
                       <a:fillRect/>
@@ -4835,7 +5292,7 @@
           <wp:inline distT="0" distB="0" distL="0" distR="0">
             <wp:extent cx="4333875" cy="3850640"/>
             <wp:effectExtent l="0" t="0" r="0" b="0"/>
-            <wp:docPr id="209" name="Picture 1"/>
+            <wp:docPr id="269" name="Picture 1"/>
             <wp:cNvGraphicFramePr>
               <a:graphicFrameLocks xmlns:a="http://schemas.openxmlformats.org/drawingml/2006/main" noChangeAspect="1"/>
             </wp:cNvGraphicFramePr>
@@ -4843,13 +5300,13 @@
               <a:graphicData uri="http://schemas.openxmlformats.org/drawingml/2006/picture">
                 <pic:pic xmlns:pic="http://schemas.openxmlformats.org/drawingml/2006/picture">
                   <pic:nvPicPr>
-                    <pic:cNvPr id="125" name="Picture 1"/>
+                    <pic:cNvPr id="224" name="Picture 1"/>
                     <pic:cNvPicPr>
                       <a:picLocks noGrp="0" noSelect="0" noChangeAspect="1" noMove="0"/>
                     </pic:cNvPicPr>
                   </pic:nvPicPr>
                   <pic:blipFill>
-                    <a:blip r:embed="rId214"/>
+                    <a:blip r:embed="rId274"/>
                     <a:srcRect/>
                     <a:stretch>
                       <a:fillRect/>
@@ -5109,7 +5566,7 @@
           <wp:inline distT="0" distB="0" distL="0" distR="0">
             <wp:extent cx="5731510" cy="5306060"/>
             <wp:effectExtent l="0" t="0" r="0" b="0"/>
-            <wp:docPr id="210" name="Picture 62"/>
+            <wp:docPr id="270" name="Picture 62"/>
             <wp:cNvGraphicFramePr>
               <a:graphicFrameLocks xmlns:a="http://schemas.openxmlformats.org/drawingml/2006/main" noChangeAspect="1"/>
             </wp:cNvGraphicFramePr>
@@ -5117,13 +5574,13 @@
               <a:graphicData uri="http://schemas.openxmlformats.org/drawingml/2006/picture">
                 <pic:pic xmlns:pic="http://schemas.openxmlformats.org/drawingml/2006/picture">
                   <pic:nvPicPr>
-                    <pic:cNvPr id="126" name="Picture 62"/>
+                    <pic:cNvPr id="225" name="Picture 62"/>
                     <pic:cNvPicPr>
                       <a:picLocks noGrp="0" noSelect="0" noChangeAspect="1" noMove="0"/>
                     </pic:cNvPicPr>
                   </pic:nvPicPr>
                   <pic:blipFill>
-                    <a:blip r:embed="rId215"/>
+                    <a:blip r:embed="rId275"/>
                     <a:srcRect/>
                     <a:stretch>
                       <a:fillRect/>
@@ -5483,7 +5940,7 @@
           <wp:inline distT="0" distB="0" distL="0" distR="0">
             <wp:extent cx="5731510" cy="2889250"/>
             <wp:effectExtent l="0" t="0" r="0" b="0"/>
-            <wp:docPr id="211" name="Picture 63"/>
+            <wp:docPr id="271" name="Picture 63"/>
             <wp:cNvGraphicFramePr>
               <a:graphicFrameLocks xmlns:a="http://schemas.openxmlformats.org/drawingml/2006/main" noChangeAspect="1"/>
             </wp:cNvGraphicFramePr>
@@ -5491,13 +5948,13 @@
               <a:graphicData uri="http://schemas.openxmlformats.org/drawingml/2006/picture">
                 <pic:pic xmlns:pic="http://schemas.openxmlformats.org/drawingml/2006/picture">
                   <pic:nvPicPr>
-                    <pic:cNvPr id="127" name="Picture 63"/>
+                    <pic:cNvPr id="226" name="Picture 63"/>
                     <pic:cNvPicPr>
                       <a:picLocks noGrp="0" noSelect="0" noChangeAspect="1" noMove="0"/>
                     </pic:cNvPicPr>
                   </pic:nvPicPr>
                   <pic:blipFill>
-                    <a:blip r:embed="rId216"/>
+                    <a:blip r:embed="rId276"/>
                     <a:srcRect/>
                     <a:stretch>
                       <a:fillRect/>
@@ -5589,7 +6046,7 @@
           <wp:inline distT="0" distB="0" distL="0" distR="0">
             <wp:extent cx="5731510" cy="3007995"/>
             <wp:effectExtent l="0" t="0" r="0" b="0"/>
-            <wp:docPr id="212" name="Picture 64"/>
+            <wp:docPr id="272" name="Picture 64"/>
             <wp:cNvGraphicFramePr>
               <a:graphicFrameLocks xmlns:a="http://schemas.openxmlformats.org/drawingml/2006/main" noChangeAspect="1"/>
             </wp:cNvGraphicFramePr>
@@ -5597,13 +6054,13 @@
               <a:graphicData uri="http://schemas.openxmlformats.org/drawingml/2006/picture">
                 <pic:pic xmlns:pic="http://schemas.openxmlformats.org/drawingml/2006/picture">
                   <pic:nvPicPr>
-                    <pic:cNvPr id="128" name="Picture 64"/>
+                    <pic:cNvPr id="227" name="Picture 64"/>
                     <pic:cNvPicPr>
                       <a:picLocks noGrp="0" noSelect="0" noChangeAspect="1" noMove="0"/>
                     </pic:cNvPicPr>
                   </pic:nvPicPr>
                   <pic:blipFill>
-                    <a:blip r:embed="rId217"/>
+                    <a:blip r:embed="rId277"/>
                     <a:srcRect/>
                     <a:stretch>
                       <a:fillRect/>
@@ -5736,7 +6193,7 @@
           <wp:inline distT="0" distB="0" distL="0" distR="0">
             <wp:extent cx="5731510" cy="2113280"/>
             <wp:effectExtent l="0" t="0" r="0" b="0"/>
-            <wp:docPr id="213" name="Picture 65"/>
+            <wp:docPr id="273" name="Picture 65"/>
             <wp:cNvGraphicFramePr>
               <a:graphicFrameLocks xmlns:a="http://schemas.openxmlformats.org/drawingml/2006/main" noChangeAspect="1"/>
             </wp:cNvGraphicFramePr>
@@ -5744,13 +6201,13 @@
               <a:graphicData uri="http://schemas.openxmlformats.org/drawingml/2006/picture">
                 <pic:pic xmlns:pic="http://schemas.openxmlformats.org/drawingml/2006/picture">
                   <pic:nvPicPr>
-                    <pic:cNvPr id="129" name="Picture 65"/>
+                    <pic:cNvPr id="228" name="Picture 65"/>
                     <pic:cNvPicPr>
                       <a:picLocks noGrp="0" noSelect="0" noChangeAspect="1" noMove="0"/>
                     </pic:cNvPicPr>
                   </pic:nvPicPr>
                   <pic:blipFill>
-                    <a:blip r:embed="rId218"/>
+                    <a:blip r:embed="rId278"/>
                     <a:srcRect/>
                     <a:stretch>
                       <a:fillRect/>
@@ -6353,7 +6810,7 @@
           <wp:inline distT="0" distB="0" distL="0" distR="0">
             <wp:extent cx="5731510" cy="6283325"/>
             <wp:effectExtent l="0" t="0" r="0" b="0"/>
-            <wp:docPr id="214" name="Picture 82"/>
+            <wp:docPr id="274" name="Picture 82"/>
             <wp:cNvGraphicFramePr>
               <a:graphicFrameLocks xmlns:a="http://schemas.openxmlformats.org/drawingml/2006/main" noChangeAspect="1"/>
             </wp:cNvGraphicFramePr>
@@ -6361,13 +6818,13 @@
               <a:graphicData uri="http://schemas.openxmlformats.org/drawingml/2006/picture">
                 <pic:pic xmlns:pic="http://schemas.openxmlformats.org/drawingml/2006/picture">
                   <pic:nvPicPr>
-                    <pic:cNvPr id="130" name="Picture 82"/>
+                    <pic:cNvPr id="229" name="Picture 82"/>
                     <pic:cNvPicPr>
                       <a:picLocks noGrp="0" noSelect="0" noChangeAspect="1" noMove="0"/>
                     </pic:cNvPicPr>
                   </pic:nvPicPr>
                   <pic:blipFill>
-                    <a:blip r:embed="rId219"/>
+                    <a:blip r:embed="rId279"/>
                     <a:srcRect/>
                     <a:stretch>
                       <a:fillRect/>
@@ -6727,7 +7184,7 @@
           <w:szCs w:val="24"/>
           <w:lang w:val="en-GB"/>
         </w:rPr>
-        <w:t xml:space="preserve">:                                            </w:t>
+        <w:t xml:space="preserve">:                                             </w:t>
       </w:r>
       <w:r>
         <w:rPr>
@@ -6775,7 +7232,7 @@
           <wp:inline distT="0" distB="0" distL="0" distR="0">
             <wp:extent cx="5731510" cy="3884295"/>
             <wp:effectExtent l="0" t="0" r="0" b="0"/>
-            <wp:docPr id="215" name="Picture 73"/>
+            <wp:docPr id="275" name="Picture 73"/>
             <wp:cNvGraphicFramePr>
               <a:graphicFrameLocks xmlns:a="http://schemas.openxmlformats.org/drawingml/2006/main" noChangeAspect="1"/>
             </wp:cNvGraphicFramePr>
@@ -6783,13 +7240,13 @@
               <a:graphicData uri="http://schemas.openxmlformats.org/drawingml/2006/picture">
                 <pic:pic xmlns:pic="http://schemas.openxmlformats.org/drawingml/2006/picture">
                   <pic:nvPicPr>
-                    <pic:cNvPr id="131" name="Picture 73"/>
+                    <pic:cNvPr id="230" name="Picture 73"/>
                     <pic:cNvPicPr>
                       <a:picLocks noGrp="0" noSelect="0" noChangeAspect="1" noMove="0"/>
                     </pic:cNvPicPr>
                   </pic:nvPicPr>
                   <pic:blipFill>
-                    <a:blip r:embed="rId220"/>
+                    <a:blip r:embed="rId280"/>
                     <a:srcRect/>
                     <a:stretch>
                       <a:fillRect/>
@@ -6959,7 +7416,7 @@
           <wp:inline distT="0" distB="0" distL="0" distR="0">
             <wp:extent cx="5731510" cy="3836035"/>
             <wp:effectExtent l="0" t="0" r="0" b="0"/>
-            <wp:docPr id="216" name="Picture 74"/>
+            <wp:docPr id="276" name="Picture 74"/>
             <wp:cNvGraphicFramePr>
               <a:graphicFrameLocks xmlns:a="http://schemas.openxmlformats.org/drawingml/2006/main" noChangeAspect="1"/>
             </wp:cNvGraphicFramePr>
@@ -6967,13 +7424,13 @@
               <a:graphicData uri="http://schemas.openxmlformats.org/drawingml/2006/picture">
                 <pic:pic xmlns:pic="http://schemas.openxmlformats.org/drawingml/2006/picture">
                   <pic:nvPicPr>
-                    <pic:cNvPr id="132" name="Picture 74"/>
+                    <pic:cNvPr id="231" name="Picture 74"/>
                     <pic:cNvPicPr>
                       <a:picLocks noGrp="0" noSelect="0" noChangeAspect="1" noMove="0"/>
                     </pic:cNvPicPr>
                   </pic:nvPicPr>
                   <pic:blipFill>
-                    <a:blip r:embed="rId221"/>
+                    <a:blip r:embed="rId281"/>
                     <a:srcRect/>
                     <a:stretch>
                       <a:fillRect/>
@@ -8551,6 +9008,135 @@
     </w:lvl>
   </w:abstractNum>
   <w:abstractNum w:abstractNumId="12">
+    <w:multiLevelType w:val="hybridMultilevel"/>
+    <w:lvl w:ilvl="0" w:tentative="0">
+      <w:start w:val="1"/>
+      <w:numFmt w:val="bullet"/>
+      <w:isLgl w:val="off"/>
+      <w:suff w:val="tab"/>
+      <w:lvlText w:val=""/>
+      <w:lvlJc w:val="left"/>
+      <w:pPr>
+        <w:ind w:left="720" w:hanging="360"/>
+      </w:pPr>
+      <w:rPr>
+        <w:rFonts w:ascii="Symbol" w:hAnsi="Symbol"/>
+      </w:rPr>
+    </w:lvl>
+    <w:lvl w:ilvl="1" w:tentative="1">
+      <w:start w:val="1"/>
+      <w:numFmt w:val="bullet"/>
+      <w:isLgl w:val="off"/>
+      <w:suff w:val="tab"/>
+      <w:lvlText w:val="o"/>
+      <w:lvlJc w:val="left"/>
+      <w:pPr>
+        <w:ind w:left="1440" w:hanging="360"/>
+      </w:pPr>
+      <w:rPr>
+        <w:rFonts w:ascii="Courier New" w:cs="Courier New" w:hAnsi="Courier New"/>
+      </w:rPr>
+    </w:lvl>
+    <w:lvl w:ilvl="2" w:tentative="1">
+      <w:start w:val="1"/>
+      <w:numFmt w:val="bullet"/>
+      <w:isLgl w:val="off"/>
+      <w:suff w:val="tab"/>
+      <w:lvlText w:val=""/>
+      <w:lvlJc w:val="left"/>
+      <w:pPr>
+        <w:ind w:left="2160" w:hanging="360"/>
+      </w:pPr>
+      <w:rPr>
+        <w:rFonts w:ascii="Wingdings" w:hAnsi="Wingdings"/>
+      </w:rPr>
+    </w:lvl>
+    <w:lvl w:ilvl="3" w:tentative="1">
+      <w:start w:val="1"/>
+      <w:numFmt w:val="bullet"/>
+      <w:isLgl w:val="off"/>
+      <w:suff w:val="tab"/>
+      <w:lvlText w:val=""/>
+      <w:lvlJc w:val="left"/>
+      <w:pPr>
+        <w:ind w:left="2880" w:hanging="360"/>
+      </w:pPr>
+      <w:rPr>
+        <w:rFonts w:ascii="Symbol" w:hAnsi="Symbol"/>
+      </w:rPr>
+    </w:lvl>
+    <w:lvl w:ilvl="4" w:tentative="1">
+      <w:start w:val="1"/>
+      <w:numFmt w:val="bullet"/>
+      <w:isLgl w:val="off"/>
+      <w:suff w:val="tab"/>
+      <w:lvlText w:val="o"/>
+      <w:lvlJc w:val="left"/>
+      <w:pPr>
+        <w:ind w:left="3600" w:hanging="360"/>
+      </w:pPr>
+      <w:rPr>
+        <w:rFonts w:ascii="Courier New" w:cs="Courier New" w:hAnsi="Courier New"/>
+      </w:rPr>
+    </w:lvl>
+    <w:lvl w:ilvl="5" w:tentative="1">
+      <w:start w:val="1"/>
+      <w:numFmt w:val="bullet"/>
+      <w:isLgl w:val="off"/>
+      <w:suff w:val="tab"/>
+      <w:lvlText w:val=""/>
+      <w:lvlJc w:val="left"/>
+      <w:pPr>
+        <w:ind w:left="4320" w:hanging="360"/>
+      </w:pPr>
+      <w:rPr>
+        <w:rFonts w:ascii="Wingdings" w:hAnsi="Wingdings"/>
+      </w:rPr>
+    </w:lvl>
+    <w:lvl w:ilvl="6" w:tentative="1">
+      <w:start w:val="1"/>
+      <w:numFmt w:val="bullet"/>
+      <w:isLgl w:val="off"/>
+      <w:suff w:val="tab"/>
+      <w:lvlText w:val=""/>
+      <w:lvlJc w:val="left"/>
+      <w:pPr>
+        <w:ind w:left="5040" w:hanging="360"/>
+      </w:pPr>
+      <w:rPr>
+        <w:rFonts w:ascii="Symbol" w:hAnsi="Symbol"/>
+      </w:rPr>
+    </w:lvl>
+    <w:lvl w:ilvl="7" w:tentative="1">
+      <w:start w:val="1"/>
+      <w:numFmt w:val="bullet"/>
+      <w:isLgl w:val="off"/>
+      <w:suff w:val="tab"/>
+      <w:lvlText w:val="o"/>
+      <w:lvlJc w:val="left"/>
+      <w:pPr>
+        <w:ind w:left="5760" w:hanging="360"/>
+      </w:pPr>
+      <w:rPr>
+        <w:rFonts w:ascii="Courier New" w:cs="Courier New" w:hAnsi="Courier New"/>
+      </w:rPr>
+    </w:lvl>
+    <w:lvl w:ilvl="8" w:tentative="1">
+      <w:start w:val="1"/>
+      <w:numFmt w:val="bullet"/>
+      <w:isLgl w:val="off"/>
+      <w:suff w:val="tab"/>
+      <w:lvlText w:val=""/>
+      <w:lvlJc w:val="left"/>
+      <w:pPr>
+        <w:ind w:left="6480" w:hanging="360"/>
+      </w:pPr>
+      <w:rPr>
+        <w:rFonts w:ascii="Wingdings" w:hAnsi="Wingdings"/>
+      </w:rPr>
+    </w:lvl>
+  </w:abstractNum>
+  <w:abstractNum w:abstractNumId="13">
     <w:multiLevelType w:val="hybridMultilevel"/>
     <w:lvl w:ilvl="0" w:tentative="0">
       <w:start w:val="1"/>
@@ -8717,6 +9303,9 @@
   </w:num>
   <w:num w:numId="13">
     <w:abstractNumId w:val="12"/>
+  </w:num>
+  <w:num w:numId="14">
+    <w:abstractNumId w:val="13"/>
   </w:num>
 </w:numbering>
 </file>

</xml_diff>